<commit_message>
30 Microservices for Front- and Backend
</commit_message>
<xml_diff>
--- a/hopf-it/Profil_Hopf_engl.docx
+++ b/hopf-it/Profil_Hopf_engl.docx
@@ -1646,6 +1646,33 @@
         <w:rPr>
           <w:rFonts w:ascii="Arial" w:hAnsi="Arial" w:cs="Arial"/>
         </w:rPr>
+        <w:t>3</w:t>
+      </w:r>
+      <w:r>
+        <w:rPr>
+          <w:rFonts w:ascii="Arial" w:hAnsi="Arial" w:cs="Arial"/>
+        </w:rPr>
+        <w:t>0 Microservices for Front- and Backend</w:t>
+      </w:r>
+    </w:p>
+    <w:p>
+      <w:pPr>
+        <w:numPr>
+          <w:ilvl w:val="0"/>
+          <w:numId w:val="5"/>
+        </w:numPr>
+        <w:tabs>
+          <w:tab w:val="left" w:pos="-6463"/>
+          <w:tab w:val="left" w:pos="-3912"/>
+        </w:tabs>
+        <w:rPr>
+          <w:rFonts w:ascii="Arial" w:hAnsi="Arial" w:cs="Arial"/>
+        </w:rPr>
+      </w:pPr>
+      <w:r>
+        <w:rPr>
+          <w:rFonts w:ascii="Arial" w:hAnsi="Arial" w:cs="Arial"/>
+        </w:rPr>
         <w:t>Reactive, resilient and scalable Applications</w:t>
       </w:r>
     </w:p>
@@ -2413,6 +2440,7 @@
         <w:rPr>
           <w:rFonts w:ascii="Arial" w:hAnsi="Arial" w:cs="Arial"/>
         </w:rPr>
+        <w:lastRenderedPageBreak/>
         <w:t>DevOps Gitlab Pipline</w:t>
       </w:r>
     </w:p>
@@ -2438,7 +2466,6 @@
           <w:kern w:val="0"/>
           <w:lang w:eastAsia="de-DE"/>
         </w:rPr>
-        <w:lastRenderedPageBreak/>
         <w:t>API-Gateway</w:t>
       </w:r>
     </w:p>
@@ -3443,6 +3470,7 @@
         <w:rPr>
           <w:rFonts w:ascii="Arial" w:hAnsi="Arial" w:cs="Arial"/>
         </w:rPr>
+        <w:lastRenderedPageBreak/>
         <w:t>Service Cut Design</w:t>
       </w:r>
     </w:p>
@@ -3464,7 +3492,6 @@
         <w:rPr>
           <w:rFonts w:ascii="Arial" w:hAnsi="Arial" w:cs="Arial"/>
         </w:rPr>
-        <w:lastRenderedPageBreak/>
         <w:t>Conception, Consulting and Maintain</w:t>
       </w:r>
     </w:p>
@@ -4452,6 +4479,7 @@
         <w:rPr>
           <w:rFonts w:ascii="Arial" w:hAnsi="Arial" w:cs="Arial"/>
         </w:rPr>
+        <w:lastRenderedPageBreak/>
         <w:t>Remote Communication over MS-Teams</w:t>
       </w:r>
     </w:p>
@@ -4473,7 +4501,6 @@
         <w:rPr>
           <w:rFonts w:ascii="Arial" w:hAnsi="Arial" w:cs="Arial"/>
         </w:rPr>
-        <w:lastRenderedPageBreak/>
         <w:t>Agile Development in Scrum Team and SAFe</w:t>
       </w:r>
     </w:p>
@@ -5306,6 +5333,7 @@
         <w:rPr>
           <w:rFonts w:ascii="Arial" w:hAnsi="Arial" w:cs="Arial"/>
         </w:rPr>
+        <w:lastRenderedPageBreak/>
         <w:t>Conception of Cross cutting themes</w:t>
       </w:r>
     </w:p>
@@ -5327,7 +5355,6 @@
         <w:rPr>
           <w:rFonts w:ascii="Arial" w:hAnsi="Arial" w:cs="Arial"/>
         </w:rPr>
-        <w:lastRenderedPageBreak/>
         <w:t>BSI Security-Requirements</w:t>
       </w:r>
     </w:p>
@@ -6315,6 +6342,7 @@
         <w:rPr>
           <w:rFonts w:ascii="Arial" w:hAnsi="Arial" w:cs="Arial"/>
         </w:rPr>
+        <w:lastRenderedPageBreak/>
         <w:t>Data Exchange with WSDL and SOAP</w:t>
       </w:r>
     </w:p>
@@ -6336,7 +6364,6 @@
         <w:rPr>
           <w:rFonts w:ascii="Arial" w:hAnsi="Arial" w:cs="Arial"/>
         </w:rPr>
-        <w:lastRenderedPageBreak/>
         <w:t>JMeter Heavyweight Tests</w:t>
       </w:r>
     </w:p>
@@ -7218,6 +7245,7 @@
         <w:rPr>
           <w:rFonts w:ascii="Arial" w:hAnsi="Arial" w:cs="Arial"/>
         </w:rPr>
+        <w:lastRenderedPageBreak/>
         <w:t>12 Microservices for Front- and Backend</w:t>
       </w:r>
     </w:p>
@@ -7239,7 +7267,6 @@
         <w:rPr>
           <w:rFonts w:ascii="Arial" w:hAnsi="Arial" w:cs="Arial"/>
         </w:rPr>
-        <w:lastRenderedPageBreak/>
         <w:t>TypeScript, Java, JavaScript, Groovy</w:t>
       </w:r>
     </w:p>
@@ -8227,6 +8254,7 @@
         <w:rPr>
           <w:rFonts w:ascii="Arial" w:hAnsi="Arial" w:cs="Arial"/>
         </w:rPr>
+        <w:lastRenderedPageBreak/>
         <w:t>REST Interfaces tou BAP, KAPST and agree21</w:t>
       </w:r>
     </w:p>
@@ -8248,7 +8276,6 @@
         <w:rPr>
           <w:rFonts w:ascii="Arial" w:hAnsi="Arial" w:cs="Arial"/>
         </w:rPr>
-        <w:lastRenderedPageBreak/>
         <w:t>Meetings with buisness domain experts</w:t>
       </w:r>
     </w:p>
@@ -9071,6 +9098,7 @@
         <w:rPr>
           <w:rFonts w:ascii="Arial" w:hAnsi="Arial" w:cs="Arial"/>
         </w:rPr>
+        <w:lastRenderedPageBreak/>
         <w:t>WebShop Development with Angular and NodeJs</w:t>
       </w:r>
     </w:p>
@@ -9092,7 +9120,6 @@
         <w:rPr>
           <w:rFonts w:ascii="Arial" w:hAnsi="Arial" w:cs="Arial"/>
         </w:rPr>
-        <w:lastRenderedPageBreak/>
         <w:t>Backend and Frontend with TypeScript and JavaScript</w:t>
       </w:r>
     </w:p>
@@ -10099,7 +10126,7 @@
                 <w:rFonts w:ascii="Arial" w:hAnsi="Arial" w:cs="Arial"/>
                 <w:lang w:val="en-GB"/>
               </w:rPr>
-              <w:t xml:space="preserve">Jasmine, Karma, Robot Tests, EsLint, NodeJs, npm, yarn, PMD, Checkstyle, Sonar, JIRA, Docker, Proxyfier, Postman, Hyper-V, VMware, Skype, git, bash, zipkin, jaeger, depcheck, module-structure, retire.js, OWASP, Harbor, CosmosDB, Husky, Openshift, OKD, OC, Kubernetes, Kubectl, Keycloak, MockServer, Ubuntu KDE, Kate, </w:t>
+              <w:t xml:space="preserve">Jasmine, Karma, Robot Tests, EsLint, NodeJs, npm, yarn, PMD, Checkstyle, Sonar, JIRA, Docker, Proxyfier, Postman, Hyper-V, VMware, Skype, git, bash, zipkin, jaeger, depcheck, module-structure, retire.js, OWASP, Harbor, CosmosDB, Husky, Openshift, OKD, OC, Kubernetes, Kubectl, </w:t>
             </w:r>
             <w:r>
               <w:rPr>
@@ -10107,7 +10134,7 @@
                 <w:lang w:val="en-GB"/>
               </w:rPr>
               <w:lastRenderedPageBreak/>
-              <w:t>Dolphin, robotframework, RIDE, Python, pip, MarkdownViewer++, Markdown Extension, json, yaml, JWT, APISimulator, draw.io, Studio 3T, OpenAPI, Swagger</w:t>
+              <w:t>Keycloak, MockServer, Ubuntu KDE, Kate, Dolphin, robotframework, RIDE, Python, pip, MarkdownViewer++, Markdown Extension, json, yaml, JWT, APISimulator, draw.io, Studio 3T, OpenAPI, Swagger</w:t>
             </w:r>
           </w:p>
         </w:tc>

</xml_diff>